<commit_message>
prefab for pearl count
</commit_message>
<xml_diff>
--- a/Documentation/Game Design/Game Overview v1.1.0.docx
+++ b/Documentation/Game Design/Game Overview v1.1.0.docx
@@ -12,7 +12,6 @@
           <w:szCs w:val="32"/>
         </w:rPr>
       </w:pPr>
-      <w:proofErr w:type="spellStart"/>
       <w:r>
         <w:rPr>
           <w:b/>
@@ -20,37 +19,7 @@
           <w:sz w:val="32"/>
           <w:szCs w:val="32"/>
         </w:rPr>
-        <w:t>GDD</w:t>
-      </w:r>
-      <w:proofErr w:type="spellEnd"/>
-      <w:r>
-        <w:rPr>
-          <w:b/>
-          <w:bCs/>
-          <w:sz w:val="32"/>
-          <w:szCs w:val="32"/>
-        </w:rPr>
-        <w:t xml:space="preserve"> and </w:t>
-      </w:r>
-      <w:proofErr w:type="spellStart"/>
-      <w:r>
-        <w:rPr>
-          <w:b/>
-          <w:bCs/>
-          <w:sz w:val="32"/>
-          <w:szCs w:val="32"/>
-        </w:rPr>
-        <w:t>TDD</w:t>
-      </w:r>
-      <w:proofErr w:type="spellEnd"/>
-      <w:r>
-        <w:rPr>
-          <w:b/>
-          <w:bCs/>
-          <w:sz w:val="32"/>
-          <w:szCs w:val="32"/>
-        </w:rPr>
-        <w:t xml:space="preserve"> of the game ‘Cast Away’</w:t>
+        <w:t>GDD and TDD of the game ‘Cast Away’</w:t>
       </w:r>
     </w:p>
     <w:p>
@@ -110,9 +79,8 @@
           <w:sz w:val="28"/>
           <w:szCs w:val="28"/>
         </w:rPr>
-        <w:t xml:space="preserve"> </w:t>
-      </w:r>
-      <w:proofErr w:type="spellStart"/>
+        <w:t xml:space="preserve"> v1.</w:t>
+      </w:r>
       <w:r>
         <w:rPr>
           <w:b/>
@@ -120,7 +88,7 @@
           <w:sz w:val="28"/>
           <w:szCs w:val="28"/>
         </w:rPr>
-        <w:t>v1.</w:t>
+        <w:t>1</w:t>
       </w:r>
       <w:r>
         <w:rPr>
@@ -129,7 +97,7 @@
           <w:sz w:val="28"/>
           <w:szCs w:val="28"/>
         </w:rPr>
-        <w:t>1</w:t>
+        <w:t>.</w:t>
       </w:r>
       <w:r>
         <w:rPr>
@@ -138,7 +106,7 @@
           <w:sz w:val="28"/>
           <w:szCs w:val="28"/>
         </w:rPr>
-        <w:t>.</w:t>
+        <w:t>0</w:t>
       </w:r>
       <w:r>
         <w:rPr>
@@ -147,16 +115,6 @@
           <w:sz w:val="28"/>
           <w:szCs w:val="28"/>
         </w:rPr>
-        <w:t>0</w:t>
-      </w:r>
-      <w:proofErr w:type="spellEnd"/>
-      <w:r>
-        <w:rPr>
-          <w:b/>
-          <w:bCs/>
-          <w:sz w:val="28"/>
-          <w:szCs w:val="28"/>
-        </w:rPr>
         <w:t>:</w:t>
       </w:r>
     </w:p>
@@ -186,23 +144,7 @@
           <w:sz w:val="26"/>
           <w:szCs w:val="26"/>
         </w:rPr>
-        <w:t xml:space="preserve">player is casted away in a </w:t>
-      </w:r>
-      <w:proofErr w:type="spellStart"/>
-      <w:r>
-        <w:rPr>
-          <w:sz w:val="26"/>
-          <w:szCs w:val="26"/>
-        </w:rPr>
-        <w:t>2D</w:t>
-      </w:r>
-      <w:proofErr w:type="spellEnd"/>
-      <w:r>
-        <w:rPr>
-          <w:sz w:val="26"/>
-          <w:szCs w:val="26"/>
-        </w:rPr>
-        <w:t xml:space="preserve"> world where s/he needs to look for pearls</w:t>
+        <w:t>player is casted away in a 2D world where s/he needs to look for pearls</w:t>
       </w:r>
       <w:r>
         <w:rPr>
@@ -369,14 +311,7 @@
           <w:sz w:val="26"/>
           <w:szCs w:val="26"/>
         </w:rPr>
-        <w:t xml:space="preserve"> or, if the player falls from too high (considering the falling velocity), </w:t>
-      </w:r>
-      <w:r>
-        <w:rPr>
-          <w:sz w:val="26"/>
-          <w:szCs w:val="26"/>
-        </w:rPr>
-        <w:t>s/he will lose</w:t>
+        <w:t xml:space="preserve"> or, if the player falls from too high (considering the falling velocity), s/he will lose</w:t>
       </w:r>
       <w:r>
         <w:rPr>
@@ -826,25 +761,14 @@
           <w:szCs w:val="26"/>
         </w:rPr>
       </w:pPr>
-      <w:proofErr w:type="spellStart"/>
-      <w:r>
-        <w:rPr>
-          <w:b/>
-          <w:bCs/>
-          <w:sz w:val="26"/>
-          <w:szCs w:val="26"/>
-        </w:rPr>
-        <w:t>Todo</w:t>
-      </w:r>
-      <w:proofErr w:type="spellEnd"/>
-      <w:r>
-        <w:rPr>
-          <w:b/>
-          <w:bCs/>
-          <w:sz w:val="26"/>
-          <w:szCs w:val="26"/>
-        </w:rPr>
-        <w:t xml:space="preserve"> List:</w:t>
+      <w:r>
+        <w:rPr>
+          <w:b/>
+          <w:bCs/>
+          <w:sz w:val="26"/>
+          <w:szCs w:val="26"/>
+        </w:rPr>
+        <w:t>Todo List:</w:t>
       </w:r>
     </w:p>
     <w:p>
@@ -899,30 +823,14 @@
           <w:sz w:val="26"/>
           <w:szCs w:val="26"/>
         </w:rPr>
-        <w:t xml:space="preserve"> parts of the Game Design </w:t>
-      </w:r>
-      <w:proofErr w:type="spellStart"/>
-      <w:r>
-        <w:rPr>
-          <w:sz w:val="26"/>
-          <w:szCs w:val="26"/>
-        </w:rPr>
-        <w:t>v1</w:t>
-      </w:r>
-      <w:r>
-        <w:rPr>
-          <w:sz w:val="26"/>
-          <w:szCs w:val="26"/>
-        </w:rPr>
-        <w:t>.0.1</w:t>
-      </w:r>
-      <w:proofErr w:type="spellEnd"/>
-      <w:r>
-        <w:rPr>
-          <w:sz w:val="26"/>
-          <w:szCs w:val="26"/>
-        </w:rPr>
-        <w:t xml:space="preserve"> marked from 1 to 5.</w:t>
+        <w:t xml:space="preserve"> parts of the Game Design v1</w:t>
+      </w:r>
+      <w:r>
+        <w:rPr>
+          <w:sz w:val="26"/>
+          <w:szCs w:val="26"/>
+        </w:rPr>
+        <w:t>.0.1 marked from 1 to 5.</w:t>
       </w:r>
     </w:p>
     <w:p>
@@ -1206,17 +1114,7 @@
           <w:sz w:val="26"/>
           <w:szCs w:val="26"/>
         </w:rPr>
-        <w:t xml:space="preserve"> </w:t>
-      </w:r>
-      <w:proofErr w:type="spellStart"/>
-      <w:r>
-        <w:rPr>
-          <w:b/>
-          <w:bCs/>
-          <w:sz w:val="26"/>
-          <w:szCs w:val="26"/>
-        </w:rPr>
-        <w:t>v1.</w:t>
+        <w:t xml:space="preserve"> v1.</w:t>
       </w:r>
       <w:r>
         <w:rPr>
@@ -1245,7 +1143,6 @@
         </w:rPr>
         <w:t>0</w:t>
       </w:r>
-      <w:proofErr w:type="spellEnd"/>
       <w:r>
         <w:rPr>
           <w:b/>
@@ -1294,21 +1191,7 @@
           <w:sz w:val="26"/>
           <w:szCs w:val="26"/>
         </w:rPr>
-        <w:t>object with gravity</w:t>
-      </w:r>
-      <w:r>
-        <w:rPr>
-          <w:sz w:val="26"/>
-          <w:szCs w:val="26"/>
-        </w:rPr>
-        <w:t xml:space="preserve"> (20 unit)</w:t>
-      </w:r>
-      <w:r>
-        <w:rPr>
-          <w:sz w:val="26"/>
-          <w:szCs w:val="26"/>
-        </w:rPr>
-        <w:t>. It has the ability to move forward, backward</w:t>
+        <w:t>object with gravity. It has the ability to move forward, backward</w:t>
       </w:r>
       <w:r>
         <w:rPr>
@@ -1329,6 +1212,13 @@
           <w:sz w:val="26"/>
           <w:szCs w:val="26"/>
         </w:rPr>
+        <w:t xml:space="preserve"> The jump thrust has 20 unit, and horizontal movement has velocity of 9 unit.</w:t>
+      </w:r>
+      <w:r>
+        <w:rPr>
+          <w:sz w:val="26"/>
+          <w:szCs w:val="26"/>
+        </w:rPr>
         <w:t xml:space="preserve"> </w:t>
       </w:r>
       <w:r>
@@ -1387,7 +1277,6 @@
         </w:rPr>
         <w:t>‘</w:t>
       </w:r>
-      <w:proofErr w:type="spellStart"/>
       <w:r>
         <w:rPr>
           <w:sz w:val="26"/>
@@ -1395,7 +1284,6 @@
         </w:rPr>
         <w:t>Physics2D.BoxCast</w:t>
       </w:r>
-      <w:proofErr w:type="spellEnd"/>
       <w:r>
         <w:rPr>
           <w:sz w:val="26"/>
@@ -1470,124 +1358,14 @@
           <w:sz w:val="26"/>
           <w:szCs w:val="26"/>
         </w:rPr>
-        <w:t xml:space="preserve">ody designed with </w:t>
-      </w:r>
-      <w:proofErr w:type="spellStart"/>
-      <w:r>
-        <w:rPr>
-          <w:sz w:val="26"/>
-          <w:szCs w:val="26"/>
-        </w:rPr>
-        <w:t>Tilemap</w:t>
-      </w:r>
-      <w:proofErr w:type="spellEnd"/>
-      <w:r>
-        <w:rPr>
-          <w:sz w:val="26"/>
-          <w:szCs w:val="26"/>
-        </w:rPr>
-        <w:t xml:space="preserve">. The </w:t>
-      </w:r>
-      <w:proofErr w:type="spellStart"/>
-      <w:r>
-        <w:rPr>
-          <w:sz w:val="26"/>
-          <w:szCs w:val="26"/>
-        </w:rPr>
-        <w:t>Tilemap</w:t>
-      </w:r>
-      <w:proofErr w:type="spellEnd"/>
-      <w:r>
-        <w:rPr>
-          <w:sz w:val="26"/>
-          <w:szCs w:val="26"/>
-        </w:rPr>
-        <w:t xml:space="preserve"> uses </w:t>
-      </w:r>
-      <w:proofErr w:type="spellStart"/>
-      <w:r>
-        <w:rPr>
-          <w:sz w:val="26"/>
-          <w:szCs w:val="26"/>
-        </w:rPr>
-        <w:t>2D</w:t>
-      </w:r>
-      <w:proofErr w:type="spellEnd"/>
-      <w:r>
-        <w:rPr>
-          <w:sz w:val="26"/>
-          <w:szCs w:val="26"/>
-        </w:rPr>
-        <w:t xml:space="preserve"> collider and spites sliced images. For performance efficiency, the terrain uses ‘Composite Collider </w:t>
-      </w:r>
-      <w:proofErr w:type="spellStart"/>
-      <w:r>
-        <w:rPr>
-          <w:sz w:val="26"/>
-          <w:szCs w:val="26"/>
-        </w:rPr>
-        <w:t>2D</w:t>
-      </w:r>
-      <w:proofErr w:type="spellEnd"/>
-      <w:r>
-        <w:rPr>
-          <w:sz w:val="26"/>
-          <w:szCs w:val="26"/>
-        </w:rPr>
-        <w:t xml:space="preserve">’. It also uses ‘Platform Effector </w:t>
-      </w:r>
-      <w:proofErr w:type="spellStart"/>
-      <w:r>
-        <w:rPr>
-          <w:sz w:val="26"/>
-          <w:szCs w:val="26"/>
-        </w:rPr>
-        <w:t>2D</w:t>
-      </w:r>
-      <w:proofErr w:type="spellEnd"/>
-      <w:r>
-        <w:rPr>
-          <w:sz w:val="26"/>
-          <w:szCs w:val="26"/>
-        </w:rPr>
-        <w:t xml:space="preserve">’ so that user can not stick </w:t>
-      </w:r>
-      <w:r>
-        <w:rPr>
-          <w:sz w:val="26"/>
-          <w:szCs w:val="26"/>
-        </w:rPr>
-        <w:t xml:space="preserve">at the left and right side of the collider. The ‘Use one way’ option for </w:t>
-      </w:r>
-      <w:r>
-        <w:rPr>
-          <w:sz w:val="26"/>
-          <w:szCs w:val="26"/>
-        </w:rPr>
-        <w:t xml:space="preserve">‘Platform Effector </w:t>
-      </w:r>
-      <w:proofErr w:type="spellStart"/>
-      <w:r>
-        <w:rPr>
-          <w:sz w:val="26"/>
-          <w:szCs w:val="26"/>
-        </w:rPr>
-        <w:t>2D</w:t>
-      </w:r>
-      <w:proofErr w:type="spellEnd"/>
-      <w:r>
-        <w:rPr>
-          <w:sz w:val="26"/>
-          <w:szCs w:val="26"/>
-        </w:rPr>
-        <w:t>’</w:t>
-      </w:r>
-      <w:r>
-        <w:rPr>
-          <w:sz w:val="26"/>
-          <w:szCs w:val="26"/>
-        </w:rPr>
-        <w:t xml:space="preserve"> is turned off so that user cannot break inside from downside of tiles.</w:t>
+        <w:t xml:space="preserve">ody designed with Tilemap. The Tilemap uses 2D collider and spites sliced images. For performance efficiency, the terrain uses ‘Composite Collider 2D’. It also uses ‘Platform Effector 2D’ so that user can not stick </w:t>
+      </w:r>
+      <w:r>
+        <w:rPr>
+          <w:sz w:val="26"/>
+          <w:szCs w:val="26"/>
+        </w:rPr>
+        <w:t>at the left and right side of the collider. The ‘Use one way’ option for ‘Platform Effector 2D’ is turned off so that user cannot break inside from downside of tiles.</w:t>
       </w:r>
     </w:p>
     <w:p>
@@ -1662,9 +1440,15 @@
           <w:sz w:val="26"/>
           <w:szCs w:val="26"/>
         </w:rPr>
-        <w:t xml:space="preserve">Item collection: Items are colliding </w:t>
-      </w:r>
-      <w:proofErr w:type="spellStart"/>
+        <w:t>Item collection: Items are</w:t>
+      </w:r>
+      <w:r>
+        <w:rPr>
+          <w:sz w:val="26"/>
+          <w:szCs w:val="26"/>
+        </w:rPr>
+        <w:t xml:space="preserve"> </w:t>
+      </w:r>
       <w:r>
         <w:rPr>
           <w:sz w:val="26"/>
@@ -1672,20 +1456,47 @@
         </w:rPr>
         <w:t>isTrigger</w:t>
       </w:r>
-      <w:proofErr w:type="spellEnd"/>
-      <w:r>
-        <w:rPr>
-          <w:sz w:val="26"/>
-          <w:szCs w:val="26"/>
-        </w:rPr>
-        <w:t xml:space="preserve"> body. The number of items collected is updated and displayed in the canvas when a player collects them.</w:t>
-      </w:r>
-      <w:r>
-        <w:rPr>
-          <w:sz w:val="26"/>
-          <w:szCs w:val="26"/>
-        </w:rPr>
-        <w:t xml:space="preserve"> If all the Pearl items are collected for in a level, portal opens when the player collides with the wizard else, wizard pops up notification that all the pearls are not collected. Collecting fruits reduces the recharge time for double jump power bar. </w:t>
+      <w:r>
+        <w:rPr>
+          <w:sz w:val="26"/>
+          <w:szCs w:val="26"/>
+        </w:rPr>
+        <w:t xml:space="preserve"> colliding body. The number of items collected is updated and displayed in the canvas when a player collects them.</w:t>
+      </w:r>
+      <w:r>
+        <w:rPr>
+          <w:sz w:val="26"/>
+          <w:szCs w:val="26"/>
+        </w:rPr>
+        <w:t xml:space="preserve"> If all the Pearl items are collected for a level, portal opens when the player collides with the wizard</w:t>
+      </w:r>
+      <w:r>
+        <w:rPr>
+          <w:sz w:val="26"/>
+          <w:szCs w:val="26"/>
+        </w:rPr>
+        <w:t>.</w:t>
+      </w:r>
+      <w:r>
+        <w:rPr>
+          <w:sz w:val="26"/>
+          <w:szCs w:val="26"/>
+        </w:rPr>
+        <w:t xml:space="preserve"> </w:t>
+      </w:r>
+      <w:r>
+        <w:rPr>
+          <w:sz w:val="26"/>
+          <w:szCs w:val="26"/>
+        </w:rPr>
+        <w:t>E</w:t>
+      </w:r>
+      <w:r>
+        <w:rPr>
+          <w:sz w:val="26"/>
+          <w:szCs w:val="26"/>
+        </w:rPr>
+        <w:t xml:space="preserve">lse, wizard pops up notification that all the pearls are not collected. Collecting fruits reduces the recharge time for double jump power bar. </w:t>
       </w:r>
       <w:r>
         <w:rPr>
@@ -1721,6 +1532,27 @@
         </w:rPr>
         <w:t>Background: Background is created with tiles made from sliced sprites.</w:t>
       </w:r>
+      <w:r>
+        <w:rPr>
+          <w:sz w:val="26"/>
+          <w:szCs w:val="26"/>
+        </w:rPr>
+        <w:t xml:space="preserve"> Background music is different while a player is playing or </w:t>
+      </w:r>
+      <w:r>
+        <w:rPr>
+          <w:sz w:val="26"/>
+          <w:szCs w:val="26"/>
+        </w:rPr>
+        <w:t>s/he is start/end scene.</w:t>
+      </w:r>
+      <w:r>
+        <w:rPr>
+          <w:sz w:val="26"/>
+          <w:szCs w:val="26"/>
+        </w:rPr>
+        <w:t xml:space="preserve"> </w:t>
+      </w:r>
     </w:p>
     <w:p>
       <w:pPr>
@@ -1759,6 +1591,7 @@
           <w:sz w:val="26"/>
           <w:szCs w:val="26"/>
         </w:rPr>
+        <w:lastRenderedPageBreak/>
         <w:t xml:space="preserve">Enemy #1: </w:t>
       </w:r>
       <w:r>
@@ -2575,6 +2408,7 @@
   <w:style w:type="character" w:default="1" w:styleId="DefaultParagraphFont">
     <w:name w:val="Default Paragraph Font"/>
     <w:uiPriority w:val="1"/>
+    <w:semiHidden/>
     <w:unhideWhenUsed/>
   </w:style>
   <w:style w:type="table" w:default="1" w:styleId="TableNormal">

</xml_diff>